<commit_message>
Adicionando atualizações nas tabelas - 27/08/21
</commit_message>
<xml_diff>
--- a/Tasks/Relatorio_de_prototipacao_de_dados.docx
+++ b/Tasks/Relatorio_de_prototipacao_de_dados.docx
@@ -43,7 +43,25 @@
           <w:sz w:val="24"/>
           <w:szCs w:val="24"/>
         </w:rPr>
-        <w:t>Ana Carolline Lima Ribeiro</w:t>
+        <w:t xml:space="preserve">Ana </w:t>
+      </w:r>
+      <w:proofErr w:type="spellStart"/>
+      <w:r>
+        <w:rPr>
+          <w:rFonts w:ascii="Arial" w:hAnsi="Arial" w:cs="Arial"/>
+          <w:sz w:val="24"/>
+          <w:szCs w:val="24"/>
+        </w:rPr>
+        <w:t>Carolline</w:t>
+      </w:r>
+      <w:proofErr w:type="spellEnd"/>
+      <w:r>
+        <w:rPr>
+          <w:rFonts w:ascii="Arial" w:hAnsi="Arial" w:cs="Arial"/>
+          <w:sz w:val="24"/>
+          <w:szCs w:val="24"/>
+        </w:rPr>
+        <w:t xml:space="preserve"> Lima Ribeiro</w:t>
       </w:r>
     </w:p>
     <w:p>
@@ -97,8 +115,18 @@
           <w:sz w:val="24"/>
           <w:szCs w:val="24"/>
         </w:rPr>
-        <w:t>Bruno Daniel Fernandes Valero</w:t>
-      </w:r>
+        <w:t xml:space="preserve">Bruno Daniel Fernandes </w:t>
+      </w:r>
+      <w:proofErr w:type="spellStart"/>
+      <w:r>
+        <w:rPr>
+          <w:rFonts w:ascii="Arial" w:hAnsi="Arial" w:cs="Arial"/>
+          <w:sz w:val="24"/>
+          <w:szCs w:val="24"/>
+        </w:rPr>
+        <w:t>Valero</w:t>
+      </w:r>
+      <w:proofErr w:type="spellEnd"/>
     </w:p>
     <w:p>
       <w:pPr>
@@ -256,7 +284,21 @@
         <w:rPr>
           <w:rFonts w:ascii="Arial" w:hAnsi="Arial" w:cs="Arial"/>
         </w:rPr>
-        <w:t>dados sobre a task 1 do projeto integrador</w:t>
+        <w:t xml:space="preserve">dados sobre a </w:t>
+      </w:r>
+      <w:proofErr w:type="spellStart"/>
+      <w:r>
+        <w:rPr>
+          <w:rFonts w:ascii="Arial" w:hAnsi="Arial" w:cs="Arial"/>
+        </w:rPr>
+        <w:t>task</w:t>
+      </w:r>
+      <w:proofErr w:type="spellEnd"/>
+      <w:r>
+        <w:rPr>
+          <w:rFonts w:ascii="Arial" w:hAnsi="Arial" w:cs="Arial"/>
+        </w:rPr>
+        <w:t xml:space="preserve"> 1 do projeto integrador</w:t>
       </w:r>
     </w:p>
     <w:p>
@@ -266,11 +308,19 @@
           <w:rFonts w:ascii="Arial" w:hAnsi="Arial" w:cs="Arial"/>
         </w:rPr>
       </w:pPr>
-      <w:r>
-        <w:rPr>
-          <w:rFonts w:ascii="Arial" w:hAnsi="Arial" w:cs="Arial"/>
-        </w:rPr>
-        <w:t xml:space="preserve">da </w:t>
+      <w:proofErr w:type="spellStart"/>
+      <w:r>
+        <w:rPr>
+          <w:rFonts w:ascii="Arial" w:hAnsi="Arial" w:cs="Arial"/>
+        </w:rPr>
+        <w:t>da</w:t>
+      </w:r>
+      <w:proofErr w:type="spellEnd"/>
+      <w:r>
+        <w:rPr>
+          <w:rFonts w:ascii="Arial" w:hAnsi="Arial" w:cs="Arial"/>
+        </w:rPr>
+        <w:t xml:space="preserve"> </w:t>
       </w:r>
       <w:r>
         <w:rPr>
@@ -441,49 +491,237 @@
           <w:sz w:val="24"/>
           <w:szCs w:val="24"/>
         </w:rPr>
-        <w:t>Tabela 1: tb_usuário</w:t>
-      </w:r>
-    </w:p>
-    <w:p>
-      <w:pPr>
-        <w:rPr>
-          <w:sz w:val="24"/>
-          <w:szCs w:val="24"/>
-        </w:rPr>
-      </w:pPr>
-      <w:r>
-        <w:rPr>
-          <w:b/>
-          <w:bCs/>
-          <w:sz w:val="24"/>
-          <w:szCs w:val="24"/>
-        </w:rPr>
-        <w:t>id_usuario bigint primary key auto_increment</w:t>
-      </w:r>
-      <w:r>
-        <w:rPr>
-          <w:sz w:val="24"/>
-          <w:szCs w:val="24"/>
-        </w:rPr>
-        <w:t>: Campo escolhido para identificação da primary key caso formos utilizar em outras tabelas.</w:t>
-      </w:r>
-    </w:p>
-    <w:p>
-      <w:pPr>
-        <w:rPr>
-          <w:sz w:val="24"/>
-          <w:szCs w:val="24"/>
-        </w:rPr>
-      </w:pPr>
-      <w:r>
-        <w:rPr>
-          <w:b/>
-          <w:bCs/>
-          <w:sz w:val="24"/>
-          <w:szCs w:val="24"/>
-        </w:rPr>
-        <w:t>nome_completo varchar(255) not null</w:t>
-      </w:r>
+        <w:t xml:space="preserve">Tabela 1: </w:t>
+      </w:r>
+      <w:proofErr w:type="spellStart"/>
+      <w:r>
+        <w:rPr>
+          <w:rFonts w:ascii="Arial" w:hAnsi="Arial" w:cs="Arial"/>
+          <w:b/>
+          <w:bCs/>
+          <w:sz w:val="24"/>
+          <w:szCs w:val="24"/>
+        </w:rPr>
+        <w:t>tb_usuário</w:t>
+      </w:r>
+      <w:proofErr w:type="spellEnd"/>
+    </w:p>
+    <w:p>
+      <w:pPr>
+        <w:rPr>
+          <w:sz w:val="24"/>
+          <w:szCs w:val="24"/>
+        </w:rPr>
+      </w:pPr>
+      <w:proofErr w:type="spellStart"/>
+      <w:r>
+        <w:rPr>
+          <w:b/>
+          <w:bCs/>
+          <w:sz w:val="24"/>
+          <w:szCs w:val="24"/>
+        </w:rPr>
+        <w:t>id_usuario</w:t>
+      </w:r>
+      <w:proofErr w:type="spellEnd"/>
+      <w:r>
+        <w:rPr>
+          <w:b/>
+          <w:bCs/>
+          <w:sz w:val="24"/>
+          <w:szCs w:val="24"/>
+        </w:rPr>
+        <w:t xml:space="preserve"> </w:t>
+      </w:r>
+      <w:proofErr w:type="spellStart"/>
+      <w:r>
+        <w:rPr>
+          <w:b/>
+          <w:bCs/>
+          <w:sz w:val="24"/>
+          <w:szCs w:val="24"/>
+        </w:rPr>
+        <w:t>bigint</w:t>
+      </w:r>
+      <w:proofErr w:type="spellEnd"/>
+      <w:r>
+        <w:rPr>
+          <w:b/>
+          <w:bCs/>
+          <w:sz w:val="24"/>
+          <w:szCs w:val="24"/>
+        </w:rPr>
+        <w:t xml:space="preserve"> </w:t>
+      </w:r>
+      <w:proofErr w:type="spellStart"/>
+      <w:r>
+        <w:rPr>
+          <w:b/>
+          <w:bCs/>
+          <w:sz w:val="24"/>
+          <w:szCs w:val="24"/>
+        </w:rPr>
+        <w:t>primary</w:t>
+      </w:r>
+      <w:proofErr w:type="spellEnd"/>
+      <w:r>
+        <w:rPr>
+          <w:b/>
+          <w:bCs/>
+          <w:sz w:val="24"/>
+          <w:szCs w:val="24"/>
+        </w:rPr>
+        <w:t xml:space="preserve"> </w:t>
+      </w:r>
+      <w:proofErr w:type="spellStart"/>
+      <w:r>
+        <w:rPr>
+          <w:b/>
+          <w:bCs/>
+          <w:sz w:val="24"/>
+          <w:szCs w:val="24"/>
+        </w:rPr>
+        <w:t>key</w:t>
+      </w:r>
+      <w:proofErr w:type="spellEnd"/>
+      <w:r>
+        <w:rPr>
+          <w:b/>
+          <w:bCs/>
+          <w:sz w:val="24"/>
+          <w:szCs w:val="24"/>
+        </w:rPr>
+        <w:t xml:space="preserve"> </w:t>
+      </w:r>
+      <w:proofErr w:type="spellStart"/>
+      <w:r>
+        <w:rPr>
+          <w:b/>
+          <w:bCs/>
+          <w:sz w:val="24"/>
+          <w:szCs w:val="24"/>
+        </w:rPr>
+        <w:t>auto_increment</w:t>
+      </w:r>
+      <w:proofErr w:type="spellEnd"/>
+      <w:r>
+        <w:rPr>
+          <w:sz w:val="24"/>
+          <w:szCs w:val="24"/>
+        </w:rPr>
+        <w:t xml:space="preserve">: Campo escolhido para identificação da </w:t>
+      </w:r>
+      <w:proofErr w:type="spellStart"/>
+      <w:r>
+        <w:rPr>
+          <w:sz w:val="24"/>
+          <w:szCs w:val="24"/>
+        </w:rPr>
+        <w:t>primary</w:t>
+      </w:r>
+      <w:proofErr w:type="spellEnd"/>
+      <w:r>
+        <w:rPr>
+          <w:sz w:val="24"/>
+          <w:szCs w:val="24"/>
+        </w:rPr>
+        <w:t xml:space="preserve"> </w:t>
+      </w:r>
+      <w:proofErr w:type="spellStart"/>
+      <w:r>
+        <w:rPr>
+          <w:sz w:val="24"/>
+          <w:szCs w:val="24"/>
+        </w:rPr>
+        <w:t>key</w:t>
+      </w:r>
+      <w:proofErr w:type="spellEnd"/>
+      <w:r>
+        <w:rPr>
+          <w:sz w:val="24"/>
+          <w:szCs w:val="24"/>
+        </w:rPr>
+        <w:t xml:space="preserve"> caso formos utilizar em outras tabelas.</w:t>
+      </w:r>
+    </w:p>
+    <w:p>
+      <w:pPr>
+        <w:rPr>
+          <w:sz w:val="24"/>
+          <w:szCs w:val="24"/>
+        </w:rPr>
+      </w:pPr>
+      <w:proofErr w:type="spellStart"/>
+      <w:r>
+        <w:rPr>
+          <w:b/>
+          <w:bCs/>
+          <w:sz w:val="24"/>
+          <w:szCs w:val="24"/>
+        </w:rPr>
+        <w:t>nome_completo</w:t>
+      </w:r>
+      <w:proofErr w:type="spellEnd"/>
+      <w:r>
+        <w:rPr>
+          <w:b/>
+          <w:bCs/>
+          <w:sz w:val="24"/>
+          <w:szCs w:val="24"/>
+        </w:rPr>
+        <w:t xml:space="preserve"> </w:t>
+      </w:r>
+      <w:proofErr w:type="spellStart"/>
+      <w:r>
+        <w:rPr>
+          <w:b/>
+          <w:bCs/>
+          <w:sz w:val="24"/>
+          <w:szCs w:val="24"/>
+        </w:rPr>
+        <w:t>varchar</w:t>
+      </w:r>
+      <w:proofErr w:type="spellEnd"/>
+      <w:r>
+        <w:rPr>
+          <w:b/>
+          <w:bCs/>
+          <w:sz w:val="24"/>
+          <w:szCs w:val="24"/>
+        </w:rPr>
+        <w:t xml:space="preserve">(255) </w:t>
+      </w:r>
+      <w:proofErr w:type="spellStart"/>
+      <w:r>
+        <w:rPr>
+          <w:b/>
+          <w:bCs/>
+          <w:sz w:val="24"/>
+          <w:szCs w:val="24"/>
+        </w:rPr>
+        <w:t>not</w:t>
+      </w:r>
+      <w:proofErr w:type="spellEnd"/>
+      <w:r>
+        <w:rPr>
+          <w:b/>
+          <w:bCs/>
+          <w:sz w:val="24"/>
+          <w:szCs w:val="24"/>
+        </w:rPr>
+        <w:t xml:space="preserve"> </w:t>
+      </w:r>
+      <w:proofErr w:type="spellStart"/>
+      <w:r>
+        <w:rPr>
+          <w:b/>
+          <w:bCs/>
+          <w:sz w:val="24"/>
+          <w:szCs w:val="24"/>
+        </w:rPr>
+        <w:t>null</w:t>
+      </w:r>
+      <w:proofErr w:type="spellEnd"/>
       <w:r>
         <w:rPr>
           <w:sz w:val="24"/>
@@ -513,23 +751,54 @@
           <w:szCs w:val="24"/>
         </w:rPr>
       </w:pPr>
-      <w:r>
-        <w:rPr>
-          <w:b/>
-          <w:bCs/>
-          <w:sz w:val="24"/>
-          <w:szCs w:val="24"/>
-        </w:rPr>
-        <w:t xml:space="preserve">cpf </w:t>
-      </w:r>
-      <w:r>
-        <w:rPr>
-          <w:b/>
-          <w:bCs/>
-          <w:sz w:val="24"/>
-          <w:szCs w:val="24"/>
-        </w:rPr>
-        <w:t xml:space="preserve"> unique </w:t>
+      <w:proofErr w:type="spellStart"/>
+      <w:r>
+        <w:rPr>
+          <w:b/>
+          <w:bCs/>
+          <w:sz w:val="24"/>
+          <w:szCs w:val="24"/>
+        </w:rPr>
+        <w:t>cpf</w:t>
+      </w:r>
+      <w:proofErr w:type="spellEnd"/>
+      <w:r>
+        <w:rPr>
+          <w:b/>
+          <w:bCs/>
+          <w:sz w:val="24"/>
+          <w:szCs w:val="24"/>
+        </w:rPr>
+        <w:t xml:space="preserve"> </w:t>
+      </w:r>
+      <w:r>
+        <w:rPr>
+          <w:b/>
+          <w:bCs/>
+          <w:sz w:val="24"/>
+          <w:szCs w:val="24"/>
+        </w:rPr>
+        <w:t xml:space="preserve"> </w:t>
+      </w:r>
+      <w:proofErr w:type="spellStart"/>
+      <w:r>
+        <w:rPr>
+          <w:b/>
+          <w:bCs/>
+          <w:sz w:val="24"/>
+          <w:szCs w:val="24"/>
+        </w:rPr>
+        <w:t>unique</w:t>
+      </w:r>
+      <w:proofErr w:type="spellEnd"/>
+      <w:r>
+        <w:rPr>
+          <w:b/>
+          <w:bCs/>
+          <w:sz w:val="24"/>
+          <w:szCs w:val="24"/>
+        </w:rPr>
+        <w:t xml:space="preserve"> </w:t>
       </w:r>
       <w:r>
         <w:rPr>
@@ -556,8 +825,39 @@
           <w:sz w:val="24"/>
           <w:szCs w:val="24"/>
         </w:rPr>
-        <w:t>) not null</w:t>
-      </w:r>
+        <w:t xml:space="preserve">) </w:t>
+      </w:r>
+      <w:proofErr w:type="spellStart"/>
+      <w:r>
+        <w:rPr>
+          <w:b/>
+          <w:bCs/>
+          <w:sz w:val="24"/>
+          <w:szCs w:val="24"/>
+        </w:rPr>
+        <w:t>not</w:t>
+      </w:r>
+      <w:proofErr w:type="spellEnd"/>
+      <w:r>
+        <w:rPr>
+          <w:b/>
+          <w:bCs/>
+          <w:sz w:val="24"/>
+          <w:szCs w:val="24"/>
+        </w:rPr>
+        <w:t xml:space="preserve"> </w:t>
+      </w:r>
+      <w:proofErr w:type="spellStart"/>
+      <w:r>
+        <w:rPr>
+          <w:b/>
+          <w:bCs/>
+          <w:sz w:val="24"/>
+          <w:szCs w:val="24"/>
+        </w:rPr>
+        <w:t>null</w:t>
+      </w:r>
+      <w:proofErr w:type="spellEnd"/>
       <w:r>
         <w:rPr>
           <w:sz w:val="24"/>
@@ -587,15 +887,57 @@
           <w:szCs w:val="24"/>
         </w:rPr>
       </w:pPr>
-      <w:r>
-        <w:rPr>
-          <w:b/>
-          <w:bCs/>
-          <w:sz w:val="24"/>
-          <w:szCs w:val="24"/>
-        </w:rPr>
-        <w:t>datanasc date not null</w:t>
-      </w:r>
+      <w:proofErr w:type="spellStart"/>
+      <w:r>
+        <w:rPr>
+          <w:b/>
+          <w:bCs/>
+          <w:sz w:val="24"/>
+          <w:szCs w:val="24"/>
+        </w:rPr>
+        <w:t>datanasc</w:t>
+      </w:r>
+      <w:proofErr w:type="spellEnd"/>
+      <w:r>
+        <w:rPr>
+          <w:b/>
+          <w:bCs/>
+          <w:sz w:val="24"/>
+          <w:szCs w:val="24"/>
+        </w:rPr>
+        <w:t xml:space="preserve"> date </w:t>
+      </w:r>
+      <w:proofErr w:type="spellStart"/>
+      <w:r>
+        <w:rPr>
+          <w:b/>
+          <w:bCs/>
+          <w:sz w:val="24"/>
+          <w:szCs w:val="24"/>
+        </w:rPr>
+        <w:t>not</w:t>
+      </w:r>
+      <w:proofErr w:type="spellEnd"/>
+      <w:r>
+        <w:rPr>
+          <w:b/>
+          <w:bCs/>
+          <w:sz w:val="24"/>
+          <w:szCs w:val="24"/>
+        </w:rPr>
+        <w:t xml:space="preserve"> </w:t>
+      </w:r>
+      <w:proofErr w:type="spellStart"/>
+      <w:r>
+        <w:rPr>
+          <w:b/>
+          <w:bCs/>
+          <w:sz w:val="24"/>
+          <w:szCs w:val="24"/>
+        </w:rPr>
+        <w:t>null</w:t>
+      </w:r>
+      <w:proofErr w:type="spellEnd"/>
       <w:r>
         <w:rPr>
           <w:sz w:val="24"/>
@@ -608,7 +950,23 @@
           <w:sz w:val="24"/>
           <w:szCs w:val="24"/>
         </w:rPr>
-        <w:t>usuário (nota fiscal, pedidos, etc)</w:t>
+        <w:t xml:space="preserve">usuário (nota fiscal, pedidos, </w:t>
+      </w:r>
+      <w:proofErr w:type="spellStart"/>
+      <w:r>
+        <w:rPr>
+          <w:sz w:val="24"/>
+          <w:szCs w:val="24"/>
+        </w:rPr>
+        <w:t>etc</w:t>
+      </w:r>
+      <w:proofErr w:type="spellEnd"/>
+      <w:r>
+        <w:rPr>
+          <w:sz w:val="24"/>
+          <w:szCs w:val="24"/>
+        </w:rPr>
+        <w:t>)</w:t>
       </w:r>
       <w:r>
         <w:rPr>
@@ -625,15 +983,77 @@
           <w:szCs w:val="24"/>
         </w:rPr>
       </w:pPr>
-      <w:r>
-        <w:rPr>
-          <w:b/>
-          <w:bCs/>
-          <w:sz w:val="24"/>
-          <w:szCs w:val="24"/>
-        </w:rPr>
-        <w:t>email varchar (255) not null</w:t>
-      </w:r>
+      <w:proofErr w:type="spellStart"/>
+      <w:r>
+        <w:rPr>
+          <w:b/>
+          <w:bCs/>
+          <w:sz w:val="24"/>
+          <w:szCs w:val="24"/>
+        </w:rPr>
+        <w:t>email</w:t>
+      </w:r>
+      <w:proofErr w:type="spellEnd"/>
+      <w:r>
+        <w:rPr>
+          <w:b/>
+          <w:bCs/>
+          <w:sz w:val="24"/>
+          <w:szCs w:val="24"/>
+        </w:rPr>
+        <w:t xml:space="preserve"> </w:t>
+      </w:r>
+      <w:proofErr w:type="spellStart"/>
+      <w:r>
+        <w:rPr>
+          <w:b/>
+          <w:bCs/>
+          <w:sz w:val="24"/>
+          <w:szCs w:val="24"/>
+        </w:rPr>
+        <w:t>varchar</w:t>
+      </w:r>
+      <w:proofErr w:type="spellEnd"/>
+      <w:r>
+        <w:rPr>
+          <w:b/>
+          <w:bCs/>
+          <w:sz w:val="24"/>
+          <w:szCs w:val="24"/>
+        </w:rPr>
+        <w:t xml:space="preserve"> (255) </w:t>
+      </w:r>
+      <w:proofErr w:type="spellStart"/>
+      <w:r>
+        <w:rPr>
+          <w:b/>
+          <w:bCs/>
+          <w:sz w:val="24"/>
+          <w:szCs w:val="24"/>
+        </w:rPr>
+        <w:t>not</w:t>
+      </w:r>
+      <w:proofErr w:type="spellEnd"/>
+      <w:r>
+        <w:rPr>
+          <w:b/>
+          <w:bCs/>
+          <w:sz w:val="24"/>
+          <w:szCs w:val="24"/>
+        </w:rPr>
+        <w:t xml:space="preserve"> </w:t>
+      </w:r>
+      <w:proofErr w:type="spellStart"/>
+      <w:r>
+        <w:rPr>
+          <w:b/>
+          <w:bCs/>
+          <w:sz w:val="24"/>
+          <w:szCs w:val="24"/>
+        </w:rPr>
+        <w:t>null</w:t>
+      </w:r>
+      <w:proofErr w:type="spellEnd"/>
       <w:r>
         <w:rPr>
           <w:sz w:val="24"/>
@@ -670,8 +1090,59 @@
           <w:sz w:val="24"/>
           <w:szCs w:val="24"/>
         </w:rPr>
-        <w:t>senha varchar (30) not null</w:t>
-      </w:r>
+        <w:t xml:space="preserve">senha </w:t>
+      </w:r>
+      <w:proofErr w:type="spellStart"/>
+      <w:r>
+        <w:rPr>
+          <w:b/>
+          <w:bCs/>
+          <w:sz w:val="24"/>
+          <w:szCs w:val="24"/>
+        </w:rPr>
+        <w:t>varchar</w:t>
+      </w:r>
+      <w:proofErr w:type="spellEnd"/>
+      <w:r>
+        <w:rPr>
+          <w:b/>
+          <w:bCs/>
+          <w:sz w:val="24"/>
+          <w:szCs w:val="24"/>
+        </w:rPr>
+        <w:t xml:space="preserve"> (30) </w:t>
+      </w:r>
+      <w:proofErr w:type="spellStart"/>
+      <w:r>
+        <w:rPr>
+          <w:b/>
+          <w:bCs/>
+          <w:sz w:val="24"/>
+          <w:szCs w:val="24"/>
+        </w:rPr>
+        <w:t>not</w:t>
+      </w:r>
+      <w:proofErr w:type="spellEnd"/>
+      <w:r>
+        <w:rPr>
+          <w:b/>
+          <w:bCs/>
+          <w:sz w:val="24"/>
+          <w:szCs w:val="24"/>
+        </w:rPr>
+        <w:t xml:space="preserve"> </w:t>
+      </w:r>
+      <w:proofErr w:type="spellStart"/>
+      <w:r>
+        <w:rPr>
+          <w:b/>
+          <w:bCs/>
+          <w:sz w:val="24"/>
+          <w:szCs w:val="24"/>
+        </w:rPr>
+        <w:t>null</w:t>
+      </w:r>
+      <w:proofErr w:type="spellEnd"/>
       <w:r>
         <w:rPr>
           <w:sz w:val="24"/>
@@ -694,15 +1165,77 @@
           <w:szCs w:val="24"/>
         </w:rPr>
       </w:pPr>
-      <w:r>
-        <w:rPr>
-          <w:b/>
-          <w:bCs/>
-          <w:sz w:val="24"/>
-          <w:szCs w:val="24"/>
-        </w:rPr>
-        <w:t>endereco varchar (255) not null</w:t>
-      </w:r>
+      <w:proofErr w:type="spellStart"/>
+      <w:r>
+        <w:rPr>
+          <w:b/>
+          <w:bCs/>
+          <w:sz w:val="24"/>
+          <w:szCs w:val="24"/>
+        </w:rPr>
+        <w:t>endereco</w:t>
+      </w:r>
+      <w:proofErr w:type="spellEnd"/>
+      <w:r>
+        <w:rPr>
+          <w:b/>
+          <w:bCs/>
+          <w:sz w:val="24"/>
+          <w:szCs w:val="24"/>
+        </w:rPr>
+        <w:t xml:space="preserve"> </w:t>
+      </w:r>
+      <w:proofErr w:type="spellStart"/>
+      <w:r>
+        <w:rPr>
+          <w:b/>
+          <w:bCs/>
+          <w:sz w:val="24"/>
+          <w:szCs w:val="24"/>
+        </w:rPr>
+        <w:t>varchar</w:t>
+      </w:r>
+      <w:proofErr w:type="spellEnd"/>
+      <w:r>
+        <w:rPr>
+          <w:b/>
+          <w:bCs/>
+          <w:sz w:val="24"/>
+          <w:szCs w:val="24"/>
+        </w:rPr>
+        <w:t xml:space="preserve"> (255) </w:t>
+      </w:r>
+      <w:proofErr w:type="spellStart"/>
+      <w:r>
+        <w:rPr>
+          <w:b/>
+          <w:bCs/>
+          <w:sz w:val="24"/>
+          <w:szCs w:val="24"/>
+        </w:rPr>
+        <w:t>not</w:t>
+      </w:r>
+      <w:proofErr w:type="spellEnd"/>
+      <w:r>
+        <w:rPr>
+          <w:b/>
+          <w:bCs/>
+          <w:sz w:val="24"/>
+          <w:szCs w:val="24"/>
+        </w:rPr>
+        <w:t xml:space="preserve"> </w:t>
+      </w:r>
+      <w:proofErr w:type="spellStart"/>
+      <w:r>
+        <w:rPr>
+          <w:b/>
+          <w:bCs/>
+          <w:sz w:val="24"/>
+          <w:szCs w:val="24"/>
+        </w:rPr>
+        <w:t>null</w:t>
+      </w:r>
+      <w:proofErr w:type="spellEnd"/>
       <w:r>
         <w:rPr>
           <w:sz w:val="24"/>
@@ -725,26 +1258,68 @@
           <w:sz w:val="24"/>
           <w:szCs w:val="24"/>
         </w:rPr>
-        <w:t>cep varchar (30)</w:t>
-      </w:r>
-      <w:r>
-        <w:rPr>
-          <w:b/>
-          <w:bCs/>
-          <w:sz w:val="24"/>
-          <w:szCs w:val="24"/>
-        </w:rPr>
-        <w:t xml:space="preserve"> </w:t>
-      </w:r>
-      <w:r>
-        <w:rPr>
-          <w:b/>
-          <w:bCs/>
-          <w:sz w:val="24"/>
-          <w:szCs w:val="24"/>
-        </w:rPr>
-        <w:t>not null</w:t>
-      </w:r>
+        <w:t xml:space="preserve">cep </w:t>
+      </w:r>
+      <w:proofErr w:type="spellStart"/>
+      <w:r>
+        <w:rPr>
+          <w:b/>
+          <w:bCs/>
+          <w:sz w:val="24"/>
+          <w:szCs w:val="24"/>
+        </w:rPr>
+        <w:t>varchar</w:t>
+      </w:r>
+      <w:proofErr w:type="spellEnd"/>
+      <w:r>
+        <w:rPr>
+          <w:b/>
+          <w:bCs/>
+          <w:sz w:val="24"/>
+          <w:szCs w:val="24"/>
+        </w:rPr>
+        <w:t xml:space="preserve"> (30)</w:t>
+      </w:r>
+      <w:r>
+        <w:rPr>
+          <w:b/>
+          <w:bCs/>
+          <w:sz w:val="24"/>
+          <w:szCs w:val="24"/>
+        </w:rPr>
+        <w:t xml:space="preserve"> </w:t>
+      </w:r>
+      <w:proofErr w:type="spellStart"/>
+      <w:r>
+        <w:rPr>
+          <w:b/>
+          <w:bCs/>
+          <w:sz w:val="24"/>
+          <w:szCs w:val="24"/>
+        </w:rPr>
+        <w:t>not</w:t>
+      </w:r>
+      <w:proofErr w:type="spellEnd"/>
+      <w:r>
+        <w:rPr>
+          <w:b/>
+          <w:bCs/>
+          <w:sz w:val="24"/>
+          <w:szCs w:val="24"/>
+        </w:rPr>
+        <w:t xml:space="preserve"> </w:t>
+      </w:r>
+      <w:proofErr w:type="spellStart"/>
+      <w:r>
+        <w:rPr>
+          <w:b/>
+          <w:bCs/>
+          <w:sz w:val="24"/>
+          <w:szCs w:val="24"/>
+        </w:rPr>
+        <w:t>null</w:t>
+      </w:r>
+      <w:proofErr w:type="spellEnd"/>
       <w:r>
         <w:rPr>
           <w:sz w:val="24"/>
@@ -767,26 +1342,68 @@
           <w:sz w:val="24"/>
           <w:szCs w:val="24"/>
         </w:rPr>
-        <w:t>estado varchar (30)</w:t>
-      </w:r>
-      <w:r>
-        <w:rPr>
-          <w:b/>
-          <w:bCs/>
-          <w:sz w:val="24"/>
-          <w:szCs w:val="24"/>
-        </w:rPr>
-        <w:t xml:space="preserve"> </w:t>
-      </w:r>
-      <w:r>
-        <w:rPr>
-          <w:b/>
-          <w:bCs/>
-          <w:sz w:val="24"/>
-          <w:szCs w:val="24"/>
-        </w:rPr>
-        <w:t>not null</w:t>
-      </w:r>
+        <w:t xml:space="preserve">estado </w:t>
+      </w:r>
+      <w:proofErr w:type="spellStart"/>
+      <w:r>
+        <w:rPr>
+          <w:b/>
+          <w:bCs/>
+          <w:sz w:val="24"/>
+          <w:szCs w:val="24"/>
+        </w:rPr>
+        <w:t>varchar</w:t>
+      </w:r>
+      <w:proofErr w:type="spellEnd"/>
+      <w:r>
+        <w:rPr>
+          <w:b/>
+          <w:bCs/>
+          <w:sz w:val="24"/>
+          <w:szCs w:val="24"/>
+        </w:rPr>
+        <w:t xml:space="preserve"> (30)</w:t>
+      </w:r>
+      <w:r>
+        <w:rPr>
+          <w:b/>
+          <w:bCs/>
+          <w:sz w:val="24"/>
+          <w:szCs w:val="24"/>
+        </w:rPr>
+        <w:t xml:space="preserve"> </w:t>
+      </w:r>
+      <w:proofErr w:type="spellStart"/>
+      <w:r>
+        <w:rPr>
+          <w:b/>
+          <w:bCs/>
+          <w:sz w:val="24"/>
+          <w:szCs w:val="24"/>
+        </w:rPr>
+        <w:t>not</w:t>
+      </w:r>
+      <w:proofErr w:type="spellEnd"/>
+      <w:r>
+        <w:rPr>
+          <w:b/>
+          <w:bCs/>
+          <w:sz w:val="24"/>
+          <w:szCs w:val="24"/>
+        </w:rPr>
+        <w:t xml:space="preserve"> </w:t>
+      </w:r>
+      <w:proofErr w:type="spellStart"/>
+      <w:r>
+        <w:rPr>
+          <w:b/>
+          <w:bCs/>
+          <w:sz w:val="24"/>
+          <w:szCs w:val="24"/>
+        </w:rPr>
+        <w:t>null</w:t>
+      </w:r>
+      <w:proofErr w:type="spellEnd"/>
       <w:r>
         <w:rPr>
           <w:sz w:val="24"/>
@@ -809,26 +1426,68 @@
           <w:sz w:val="24"/>
           <w:szCs w:val="24"/>
         </w:rPr>
-        <w:t>cidade varchar (30)</w:t>
-      </w:r>
-      <w:r>
-        <w:rPr>
-          <w:b/>
-          <w:bCs/>
-          <w:sz w:val="24"/>
-          <w:szCs w:val="24"/>
-        </w:rPr>
-        <w:t xml:space="preserve"> </w:t>
-      </w:r>
-      <w:r>
-        <w:rPr>
-          <w:b/>
-          <w:bCs/>
-          <w:sz w:val="24"/>
-          <w:szCs w:val="24"/>
-        </w:rPr>
-        <w:t>not null</w:t>
-      </w:r>
+        <w:t xml:space="preserve">cidade </w:t>
+      </w:r>
+      <w:proofErr w:type="spellStart"/>
+      <w:r>
+        <w:rPr>
+          <w:b/>
+          <w:bCs/>
+          <w:sz w:val="24"/>
+          <w:szCs w:val="24"/>
+        </w:rPr>
+        <w:t>varchar</w:t>
+      </w:r>
+      <w:proofErr w:type="spellEnd"/>
+      <w:r>
+        <w:rPr>
+          <w:b/>
+          <w:bCs/>
+          <w:sz w:val="24"/>
+          <w:szCs w:val="24"/>
+        </w:rPr>
+        <w:t xml:space="preserve"> (30)</w:t>
+      </w:r>
+      <w:r>
+        <w:rPr>
+          <w:b/>
+          <w:bCs/>
+          <w:sz w:val="24"/>
+          <w:szCs w:val="24"/>
+        </w:rPr>
+        <w:t xml:space="preserve"> </w:t>
+      </w:r>
+      <w:proofErr w:type="spellStart"/>
+      <w:r>
+        <w:rPr>
+          <w:b/>
+          <w:bCs/>
+          <w:sz w:val="24"/>
+          <w:szCs w:val="24"/>
+        </w:rPr>
+        <w:t>not</w:t>
+      </w:r>
+      <w:proofErr w:type="spellEnd"/>
+      <w:r>
+        <w:rPr>
+          <w:b/>
+          <w:bCs/>
+          <w:sz w:val="24"/>
+          <w:szCs w:val="24"/>
+        </w:rPr>
+        <w:t xml:space="preserve"> </w:t>
+      </w:r>
+      <w:proofErr w:type="spellStart"/>
+      <w:r>
+        <w:rPr>
+          <w:b/>
+          <w:bCs/>
+          <w:sz w:val="24"/>
+          <w:szCs w:val="24"/>
+        </w:rPr>
+        <w:t>null</w:t>
+      </w:r>
+      <w:proofErr w:type="spellEnd"/>
       <w:r>
         <w:rPr>
           <w:sz w:val="24"/>
@@ -863,29 +1522,131 @@
           <w:sz w:val="24"/>
           <w:szCs w:val="24"/>
         </w:rPr>
-        <w:t>Tabela 2: tb_categorias</w:t>
-      </w:r>
-    </w:p>
-    <w:p>
-      <w:pPr>
-        <w:rPr>
-          <w:rFonts w:cstheme="minorHAnsi"/>
-          <w:b/>
-          <w:bCs/>
-          <w:sz w:val="24"/>
-          <w:szCs w:val="24"/>
-        </w:rPr>
-      </w:pPr>
-      <w:r>
-        <w:rPr>
-          <w:rFonts w:cstheme="minorHAnsi"/>
-          <w:b/>
-          <w:bCs/>
-          <w:sz w:val="24"/>
-          <w:szCs w:val="24"/>
-        </w:rPr>
-        <w:t>id_categoria bigint primary key auto_increment</w:t>
-      </w:r>
+        <w:t xml:space="preserve">Tabela 2: </w:t>
+      </w:r>
+      <w:proofErr w:type="spellStart"/>
+      <w:r>
+        <w:rPr>
+          <w:rFonts w:ascii="Arial" w:hAnsi="Arial" w:cs="Arial"/>
+          <w:b/>
+          <w:bCs/>
+          <w:sz w:val="24"/>
+          <w:szCs w:val="24"/>
+        </w:rPr>
+        <w:t>tb_categorias</w:t>
+      </w:r>
+      <w:proofErr w:type="spellEnd"/>
+    </w:p>
+    <w:p>
+      <w:pPr>
+        <w:rPr>
+          <w:rFonts w:cstheme="minorHAnsi"/>
+          <w:b/>
+          <w:bCs/>
+          <w:sz w:val="24"/>
+          <w:szCs w:val="24"/>
+        </w:rPr>
+      </w:pPr>
+      <w:proofErr w:type="spellStart"/>
+      <w:r>
+        <w:rPr>
+          <w:rFonts w:cstheme="minorHAnsi"/>
+          <w:b/>
+          <w:bCs/>
+          <w:sz w:val="24"/>
+          <w:szCs w:val="24"/>
+        </w:rPr>
+        <w:t>id_categoria</w:t>
+      </w:r>
+      <w:proofErr w:type="spellEnd"/>
+      <w:r>
+        <w:rPr>
+          <w:rFonts w:cstheme="minorHAnsi"/>
+          <w:b/>
+          <w:bCs/>
+          <w:sz w:val="24"/>
+          <w:szCs w:val="24"/>
+        </w:rPr>
+        <w:t xml:space="preserve"> </w:t>
+      </w:r>
+      <w:proofErr w:type="spellStart"/>
+      <w:r>
+        <w:rPr>
+          <w:rFonts w:cstheme="minorHAnsi"/>
+          <w:b/>
+          <w:bCs/>
+          <w:sz w:val="24"/>
+          <w:szCs w:val="24"/>
+        </w:rPr>
+        <w:t>bigint</w:t>
+      </w:r>
+      <w:proofErr w:type="spellEnd"/>
+      <w:r>
+        <w:rPr>
+          <w:rFonts w:cstheme="minorHAnsi"/>
+          <w:b/>
+          <w:bCs/>
+          <w:sz w:val="24"/>
+          <w:szCs w:val="24"/>
+        </w:rPr>
+        <w:t xml:space="preserve"> </w:t>
+      </w:r>
+      <w:proofErr w:type="spellStart"/>
+      <w:r>
+        <w:rPr>
+          <w:rFonts w:cstheme="minorHAnsi"/>
+          <w:b/>
+          <w:bCs/>
+          <w:sz w:val="24"/>
+          <w:szCs w:val="24"/>
+        </w:rPr>
+        <w:t>primary</w:t>
+      </w:r>
+      <w:proofErr w:type="spellEnd"/>
+      <w:r>
+        <w:rPr>
+          <w:rFonts w:cstheme="minorHAnsi"/>
+          <w:b/>
+          <w:bCs/>
+          <w:sz w:val="24"/>
+          <w:szCs w:val="24"/>
+        </w:rPr>
+        <w:t xml:space="preserve"> </w:t>
+      </w:r>
+      <w:proofErr w:type="spellStart"/>
+      <w:r>
+        <w:rPr>
+          <w:rFonts w:cstheme="minorHAnsi"/>
+          <w:b/>
+          <w:bCs/>
+          <w:sz w:val="24"/>
+          <w:szCs w:val="24"/>
+        </w:rPr>
+        <w:t>key</w:t>
+      </w:r>
+      <w:proofErr w:type="spellEnd"/>
+      <w:r>
+        <w:rPr>
+          <w:rFonts w:cstheme="minorHAnsi"/>
+          <w:b/>
+          <w:bCs/>
+          <w:sz w:val="24"/>
+          <w:szCs w:val="24"/>
+        </w:rPr>
+        <w:t xml:space="preserve"> </w:t>
+      </w:r>
+      <w:proofErr w:type="spellStart"/>
+      <w:r>
+        <w:rPr>
+          <w:rFonts w:cstheme="minorHAnsi"/>
+          <w:b/>
+          <w:bCs/>
+          <w:sz w:val="24"/>
+          <w:szCs w:val="24"/>
+        </w:rPr>
+        <w:t>auto_increment</w:t>
+      </w:r>
+      <w:proofErr w:type="spellEnd"/>
       <w:r>
         <w:rPr>
           <w:rFonts w:cstheme="minorHAnsi"/>
@@ -901,27 +1662,127 @@
           <w:sz w:val="24"/>
           <w:szCs w:val="24"/>
         </w:rPr>
-        <w:t>Campo escolhido para identificação da primary key caso formos utilizar em outras tabelas.</w:t>
-      </w:r>
-    </w:p>
-    <w:p>
-      <w:pPr>
-        <w:rPr>
-          <w:rFonts w:cstheme="minorHAnsi"/>
-          <w:sz w:val="24"/>
-          <w:szCs w:val="24"/>
-        </w:rPr>
-      </w:pPr>
-      <w:r>
-        <w:rPr>
-          <w:rFonts w:cstheme="minorHAnsi"/>
-          <w:b/>
-          <w:bCs/>
-          <w:sz w:val="24"/>
-          <w:szCs w:val="24"/>
-        </w:rPr>
-        <w:t>categoria varchar (255) not null</w:t>
-      </w:r>
+        <w:t xml:space="preserve">Campo escolhido para identificação da </w:t>
+      </w:r>
+      <w:proofErr w:type="spellStart"/>
+      <w:r>
+        <w:rPr>
+          <w:sz w:val="24"/>
+          <w:szCs w:val="24"/>
+        </w:rPr>
+        <w:t>primary</w:t>
+      </w:r>
+      <w:proofErr w:type="spellEnd"/>
+      <w:r>
+        <w:rPr>
+          <w:sz w:val="24"/>
+          <w:szCs w:val="24"/>
+        </w:rPr>
+        <w:t xml:space="preserve"> </w:t>
+      </w:r>
+      <w:proofErr w:type="spellStart"/>
+      <w:r>
+        <w:rPr>
+          <w:sz w:val="24"/>
+          <w:szCs w:val="24"/>
+        </w:rPr>
+        <w:t>key</w:t>
+      </w:r>
+      <w:proofErr w:type="spellEnd"/>
+      <w:r>
+        <w:rPr>
+          <w:sz w:val="24"/>
+          <w:szCs w:val="24"/>
+        </w:rPr>
+        <w:t xml:space="preserve"> caso formos utilizar em outras tabelas.</w:t>
+      </w:r>
+    </w:p>
+    <w:p>
+      <w:pPr>
+        <w:rPr>
+          <w:rFonts w:cstheme="minorHAnsi"/>
+          <w:sz w:val="24"/>
+          <w:szCs w:val="24"/>
+        </w:rPr>
+      </w:pPr>
+      <w:proofErr w:type="spellStart"/>
+      <w:r>
+        <w:rPr>
+          <w:rFonts w:cstheme="minorHAnsi"/>
+          <w:b/>
+          <w:bCs/>
+          <w:sz w:val="24"/>
+          <w:szCs w:val="24"/>
+        </w:rPr>
+        <w:t>nome_categoria</w:t>
+      </w:r>
+      <w:proofErr w:type="spellEnd"/>
+      <w:r>
+        <w:rPr>
+          <w:rFonts w:cstheme="minorHAnsi"/>
+          <w:b/>
+          <w:bCs/>
+          <w:sz w:val="24"/>
+          <w:szCs w:val="24"/>
+        </w:rPr>
+        <w:t xml:space="preserve"> </w:t>
+      </w:r>
+      <w:proofErr w:type="spellStart"/>
+      <w:r>
+        <w:rPr>
+          <w:rFonts w:cstheme="minorHAnsi"/>
+          <w:b/>
+          <w:bCs/>
+          <w:sz w:val="24"/>
+          <w:szCs w:val="24"/>
+        </w:rPr>
+        <w:t>varchar</w:t>
+      </w:r>
+      <w:proofErr w:type="spellEnd"/>
+      <w:r>
+        <w:rPr>
+          <w:rFonts w:cstheme="minorHAnsi"/>
+          <w:b/>
+          <w:bCs/>
+          <w:sz w:val="24"/>
+          <w:szCs w:val="24"/>
+        </w:rPr>
+        <w:t xml:space="preserve"> (255) </w:t>
+      </w:r>
+      <w:proofErr w:type="spellStart"/>
+      <w:r>
+        <w:rPr>
+          <w:rFonts w:cstheme="minorHAnsi"/>
+          <w:b/>
+          <w:bCs/>
+          <w:sz w:val="24"/>
+          <w:szCs w:val="24"/>
+        </w:rPr>
+        <w:t>not</w:t>
+      </w:r>
+      <w:proofErr w:type="spellEnd"/>
+      <w:r>
+        <w:rPr>
+          <w:rFonts w:cstheme="minorHAnsi"/>
+          <w:b/>
+          <w:bCs/>
+          <w:sz w:val="24"/>
+          <w:szCs w:val="24"/>
+        </w:rPr>
+        <w:t xml:space="preserve"> </w:t>
+      </w:r>
+      <w:proofErr w:type="spellStart"/>
+      <w:r>
+        <w:rPr>
+          <w:rFonts w:cstheme="minorHAnsi"/>
+          <w:b/>
+          <w:bCs/>
+          <w:sz w:val="24"/>
+          <w:szCs w:val="24"/>
+        </w:rPr>
+        <w:t>null</w:t>
+      </w:r>
+      <w:proofErr w:type="spellEnd"/>
       <w:r>
         <w:rPr>
           <w:rFonts w:cstheme="minorHAnsi"/>
@@ -938,27 +1799,111 @@
           <w:sz w:val="24"/>
           <w:szCs w:val="24"/>
         </w:rPr>
-        <w:t>Nesse campo, o usuário poderá escolher opções específicas sobre para quem se destina suas compras: “PARA VOCÊ, PARA CASA... etc”</w:t>
-      </w:r>
-    </w:p>
-    <w:p>
-      <w:pPr>
-        <w:rPr>
-          <w:rFonts w:cstheme="minorHAnsi"/>
-          <w:sz w:val="24"/>
-          <w:szCs w:val="24"/>
-        </w:rPr>
-      </w:pPr>
-      <w:r>
-        <w:rPr>
-          <w:rFonts w:cstheme="minorHAnsi"/>
-          <w:b/>
-          <w:bCs/>
-          <w:sz w:val="24"/>
-          <w:szCs w:val="24"/>
-        </w:rPr>
-        <w:t>nome_categoria varchar (255) not null</w:t>
-      </w:r>
+        <w:t xml:space="preserve">Nesse campo, baseado na categoria acima, o usuário poderá </w:t>
+      </w:r>
+      <w:r>
+        <w:rPr>
+          <w:rFonts w:cstheme="minorHAnsi"/>
+          <w:sz w:val="24"/>
+          <w:szCs w:val="24"/>
+        </w:rPr>
+        <w:t xml:space="preserve">por exemplo </w:t>
+      </w:r>
+      <w:r>
+        <w:rPr>
+          <w:rFonts w:cstheme="minorHAnsi"/>
+          <w:sz w:val="24"/>
+          <w:szCs w:val="24"/>
+        </w:rPr>
+        <w:t>escolher entre opções como “MODA, CUIDADOS PESSOAIS, HIGIENE” que, nesse caso, estão dentro do “PARA VOCÊ”.</w:t>
+      </w:r>
+    </w:p>
+    <w:p>
+      <w:pPr>
+        <w:rPr>
+          <w:rFonts w:cstheme="minorHAnsi"/>
+          <w:sz w:val="24"/>
+          <w:szCs w:val="24"/>
+        </w:rPr>
+      </w:pPr>
+      <w:proofErr w:type="spellStart"/>
+      <w:r>
+        <w:rPr>
+          <w:rFonts w:cstheme="minorHAnsi"/>
+          <w:b/>
+          <w:bCs/>
+          <w:sz w:val="24"/>
+          <w:szCs w:val="24"/>
+        </w:rPr>
+        <w:t>nome_subCategoria</w:t>
+      </w:r>
+      <w:proofErr w:type="spellEnd"/>
+      <w:r>
+        <w:rPr>
+          <w:rFonts w:cstheme="minorHAnsi"/>
+          <w:b/>
+          <w:bCs/>
+          <w:sz w:val="24"/>
+          <w:szCs w:val="24"/>
+        </w:rPr>
+        <w:t xml:space="preserve"> </w:t>
+      </w:r>
+      <w:proofErr w:type="spellStart"/>
+      <w:r>
+        <w:rPr>
+          <w:rFonts w:cstheme="minorHAnsi"/>
+          <w:b/>
+          <w:bCs/>
+          <w:sz w:val="24"/>
+          <w:szCs w:val="24"/>
+        </w:rPr>
+        <w:t>varchar</w:t>
+      </w:r>
+      <w:proofErr w:type="spellEnd"/>
+      <w:r>
+        <w:rPr>
+          <w:rFonts w:cstheme="minorHAnsi"/>
+          <w:b/>
+          <w:bCs/>
+          <w:sz w:val="24"/>
+          <w:szCs w:val="24"/>
+        </w:rPr>
+        <w:t xml:space="preserve"> (255) </w:t>
+      </w:r>
+      <w:proofErr w:type="spellStart"/>
+      <w:r>
+        <w:rPr>
+          <w:rFonts w:cstheme="minorHAnsi"/>
+          <w:b/>
+          <w:bCs/>
+          <w:sz w:val="24"/>
+          <w:szCs w:val="24"/>
+        </w:rPr>
+        <w:t>not</w:t>
+      </w:r>
+      <w:proofErr w:type="spellEnd"/>
+      <w:r>
+        <w:rPr>
+          <w:rFonts w:cstheme="minorHAnsi"/>
+          <w:b/>
+          <w:bCs/>
+          <w:sz w:val="24"/>
+          <w:szCs w:val="24"/>
+        </w:rPr>
+        <w:t xml:space="preserve"> </w:t>
+      </w:r>
+      <w:proofErr w:type="spellStart"/>
+      <w:r>
+        <w:rPr>
+          <w:rFonts w:cstheme="minorHAnsi"/>
+          <w:b/>
+          <w:bCs/>
+          <w:sz w:val="24"/>
+          <w:szCs w:val="24"/>
+        </w:rPr>
+        <w:t>null</w:t>
+      </w:r>
+      <w:proofErr w:type="spellEnd"/>
       <w:r>
         <w:rPr>
           <w:rFonts w:cstheme="minorHAnsi"/>
@@ -975,43 +1920,200 @@
           <w:sz w:val="24"/>
           <w:szCs w:val="24"/>
         </w:rPr>
-        <w:t xml:space="preserve">Nesse campo, baseado na categoria acima, o usuário poderá </w:t>
-      </w:r>
-      <w:r>
-        <w:rPr>
-          <w:rFonts w:cstheme="minorHAnsi"/>
-          <w:sz w:val="24"/>
-          <w:szCs w:val="24"/>
-        </w:rPr>
-        <w:t xml:space="preserve">por exemplo </w:t>
-      </w:r>
-      <w:r>
-        <w:rPr>
-          <w:rFonts w:cstheme="minorHAnsi"/>
-          <w:sz w:val="24"/>
-          <w:szCs w:val="24"/>
-        </w:rPr>
-        <w:t>escolher entre opções como “MODA, CUIDADOS PESSOAIS, HIGIENE” que, nesse caso, estão dentro do “PARA VOCÊ”.</w:t>
-      </w:r>
-    </w:p>
-    <w:p>
-      <w:pPr>
-        <w:rPr>
-          <w:rFonts w:cstheme="minorHAnsi"/>
-          <w:sz w:val="24"/>
-          <w:szCs w:val="24"/>
-        </w:rPr>
-      </w:pPr>
-      <w:r>
-        <w:rPr>
-          <w:rFonts w:cstheme="minorHAnsi"/>
-          <w:b/>
-          <w:bCs/>
-          <w:sz w:val="24"/>
-          <w:szCs w:val="24"/>
-        </w:rPr>
-        <w:t>nome_subCategoria varchar (255) not null</w:t>
-      </w:r>
+        <w:t xml:space="preserve">Já aqui, </w:t>
+      </w:r>
+      <w:r>
+        <w:rPr>
+          <w:rFonts w:cstheme="minorHAnsi"/>
+          <w:sz w:val="24"/>
+          <w:szCs w:val="24"/>
+        </w:rPr>
+        <w:t xml:space="preserve">baseado nas opções escolhidas acima, o usuário escolherá uma das categorias dos produtos (que estarão na tabela </w:t>
+      </w:r>
+      <w:proofErr w:type="spellStart"/>
+      <w:r>
+        <w:rPr>
+          <w:rFonts w:cstheme="minorHAnsi"/>
+          <w:sz w:val="24"/>
+          <w:szCs w:val="24"/>
+        </w:rPr>
+        <w:t>tb_produto</w:t>
+      </w:r>
+      <w:proofErr w:type="spellEnd"/>
+      <w:r>
+        <w:rPr>
+          <w:rFonts w:cstheme="minorHAnsi"/>
+          <w:sz w:val="24"/>
+          <w:szCs w:val="24"/>
+        </w:rPr>
+        <w:t xml:space="preserve">) por exemplo “BOLSAS, CAMISAS, </w:t>
+      </w:r>
+      <w:proofErr w:type="spellStart"/>
+      <w:r>
+        <w:rPr>
+          <w:rFonts w:cstheme="minorHAnsi"/>
+          <w:sz w:val="24"/>
+          <w:szCs w:val="24"/>
+        </w:rPr>
+        <w:t>etc</w:t>
+      </w:r>
+      <w:proofErr w:type="spellEnd"/>
+      <w:r>
+        <w:rPr>
+          <w:rFonts w:cstheme="minorHAnsi"/>
+          <w:sz w:val="24"/>
+          <w:szCs w:val="24"/>
+        </w:rPr>
+        <w:t>).</w:t>
+      </w:r>
+    </w:p>
+    <w:p>
+      <w:pPr>
+        <w:rPr>
+          <w:rFonts w:cstheme="minorHAnsi"/>
+          <w:sz w:val="24"/>
+          <w:szCs w:val="24"/>
+        </w:rPr>
+      </w:pPr>
+    </w:p>
+    <w:p>
+      <w:pPr>
+        <w:rPr>
+          <w:rFonts w:ascii="Arial" w:hAnsi="Arial" w:cs="Arial"/>
+          <w:sz w:val="24"/>
+          <w:szCs w:val="24"/>
+        </w:rPr>
+      </w:pPr>
+      <w:r>
+        <w:rPr>
+          <w:rFonts w:ascii="Arial" w:hAnsi="Arial" w:cs="Arial"/>
+          <w:sz w:val="24"/>
+          <w:szCs w:val="24"/>
+        </w:rPr>
+        <w:t xml:space="preserve">Tabela 3: </w:t>
+      </w:r>
+      <w:proofErr w:type="spellStart"/>
+      <w:r>
+        <w:rPr>
+          <w:rFonts w:ascii="Arial" w:hAnsi="Arial" w:cs="Arial"/>
+          <w:sz w:val="24"/>
+          <w:szCs w:val="24"/>
+        </w:rPr>
+        <w:t>tb_produto</w:t>
+      </w:r>
+      <w:proofErr w:type="spellEnd"/>
+    </w:p>
+    <w:p>
+      <w:pPr>
+        <w:rPr>
+          <w:rFonts w:cstheme="minorHAnsi"/>
+          <w:b/>
+          <w:bCs/>
+          <w:sz w:val="24"/>
+          <w:szCs w:val="24"/>
+        </w:rPr>
+      </w:pPr>
+      <w:proofErr w:type="spellStart"/>
+      <w:r>
+        <w:rPr>
+          <w:rFonts w:cstheme="minorHAnsi"/>
+          <w:b/>
+          <w:bCs/>
+          <w:sz w:val="24"/>
+          <w:szCs w:val="24"/>
+        </w:rPr>
+        <w:lastRenderedPageBreak/>
+        <w:t>id_produto</w:t>
+      </w:r>
+      <w:proofErr w:type="spellEnd"/>
+      <w:r>
+        <w:rPr>
+          <w:rFonts w:cstheme="minorHAnsi"/>
+          <w:b/>
+          <w:bCs/>
+          <w:sz w:val="24"/>
+          <w:szCs w:val="24"/>
+        </w:rPr>
+        <w:t xml:space="preserve"> </w:t>
+      </w:r>
+      <w:proofErr w:type="spellStart"/>
+      <w:r>
+        <w:rPr>
+          <w:rFonts w:cstheme="minorHAnsi"/>
+          <w:b/>
+          <w:bCs/>
+          <w:sz w:val="24"/>
+          <w:szCs w:val="24"/>
+        </w:rPr>
+        <w:t>bigint</w:t>
+      </w:r>
+      <w:proofErr w:type="spellEnd"/>
+      <w:r>
+        <w:rPr>
+          <w:rFonts w:cstheme="minorHAnsi"/>
+          <w:b/>
+          <w:bCs/>
+          <w:sz w:val="24"/>
+          <w:szCs w:val="24"/>
+        </w:rPr>
+        <w:t xml:space="preserve"> </w:t>
+      </w:r>
+      <w:proofErr w:type="spellStart"/>
+      <w:r>
+        <w:rPr>
+          <w:rFonts w:cstheme="minorHAnsi"/>
+          <w:b/>
+          <w:bCs/>
+          <w:sz w:val="24"/>
+          <w:szCs w:val="24"/>
+        </w:rPr>
+        <w:t>primary</w:t>
+      </w:r>
+      <w:proofErr w:type="spellEnd"/>
+      <w:r>
+        <w:rPr>
+          <w:rFonts w:cstheme="minorHAnsi"/>
+          <w:b/>
+          <w:bCs/>
+          <w:sz w:val="24"/>
+          <w:szCs w:val="24"/>
+        </w:rPr>
+        <w:t xml:space="preserve"> </w:t>
+      </w:r>
+      <w:proofErr w:type="spellStart"/>
+      <w:r>
+        <w:rPr>
+          <w:rFonts w:cstheme="minorHAnsi"/>
+          <w:b/>
+          <w:bCs/>
+          <w:sz w:val="24"/>
+          <w:szCs w:val="24"/>
+        </w:rPr>
+        <w:t>key</w:t>
+      </w:r>
+      <w:proofErr w:type="spellEnd"/>
+      <w:r>
+        <w:rPr>
+          <w:rFonts w:cstheme="minorHAnsi"/>
+          <w:b/>
+          <w:bCs/>
+          <w:sz w:val="24"/>
+          <w:szCs w:val="24"/>
+        </w:rPr>
+        <w:t xml:space="preserve"> </w:t>
+      </w:r>
+      <w:proofErr w:type="spellStart"/>
+      <w:r>
+        <w:rPr>
+          <w:rFonts w:cstheme="minorHAnsi"/>
+          <w:b/>
+          <w:bCs/>
+          <w:sz w:val="24"/>
+          <w:szCs w:val="24"/>
+        </w:rPr>
+        <w:t>auto_increment</w:t>
+      </w:r>
+      <w:proofErr w:type="spellEnd"/>
       <w:r>
         <w:rPr>
           <w:rFonts w:cstheme="minorHAnsi"/>
@@ -1024,67 +2126,83 @@
       </w:r>
       <w:r>
         <w:rPr>
-          <w:rFonts w:cstheme="minorHAnsi"/>
-          <w:sz w:val="24"/>
-          <w:szCs w:val="24"/>
-        </w:rPr>
-        <w:t xml:space="preserve">Já aqui, </w:t>
-      </w:r>
-      <w:r>
-        <w:rPr>
-          <w:rFonts w:cstheme="minorHAnsi"/>
-          <w:sz w:val="24"/>
-          <w:szCs w:val="24"/>
-        </w:rPr>
-        <w:t>baseado nas opções escolhidas acima, o usuário escolherá uma das categorias dos produtos (que estarão na tabela tb_produto) por exemplo “BOLSAS, CAMISAS, etc).</w:t>
-      </w:r>
-    </w:p>
-    <w:p>
-      <w:pPr>
-        <w:rPr>
-          <w:rFonts w:cstheme="minorHAnsi"/>
-          <w:sz w:val="24"/>
-          <w:szCs w:val="24"/>
-        </w:rPr>
-      </w:pPr>
-    </w:p>
-    <w:p>
-      <w:pPr>
-        <w:rPr>
-          <w:rFonts w:ascii="Arial" w:hAnsi="Arial" w:cs="Arial"/>
-          <w:sz w:val="24"/>
-          <w:szCs w:val="24"/>
-        </w:rPr>
-      </w:pPr>
-      <w:r>
-        <w:rPr>
-          <w:rFonts w:ascii="Arial" w:hAnsi="Arial" w:cs="Arial"/>
-          <w:sz w:val="24"/>
-          <w:szCs w:val="24"/>
-        </w:rPr>
-        <w:lastRenderedPageBreak/>
-        <w:t>Tabela 3: tb_produto</w:t>
-      </w:r>
-    </w:p>
-    <w:p>
-      <w:pPr>
-        <w:rPr>
-          <w:rFonts w:cstheme="minorHAnsi"/>
-          <w:b/>
-          <w:bCs/>
-          <w:sz w:val="24"/>
-          <w:szCs w:val="24"/>
-        </w:rPr>
-      </w:pPr>
-      <w:r>
-        <w:rPr>
-          <w:rFonts w:cstheme="minorHAnsi"/>
-          <w:b/>
-          <w:bCs/>
-          <w:sz w:val="24"/>
-          <w:szCs w:val="24"/>
-        </w:rPr>
-        <w:t>id_produto bigint primary key auto_increment</w:t>
+          <w:sz w:val="24"/>
+          <w:szCs w:val="24"/>
+        </w:rPr>
+        <w:t xml:space="preserve">Campo escolhido para identificação da </w:t>
+      </w:r>
+      <w:proofErr w:type="spellStart"/>
+      <w:r>
+        <w:rPr>
+          <w:sz w:val="24"/>
+          <w:szCs w:val="24"/>
+        </w:rPr>
+        <w:t>primary</w:t>
+      </w:r>
+      <w:proofErr w:type="spellEnd"/>
+      <w:r>
+        <w:rPr>
+          <w:sz w:val="24"/>
+          <w:szCs w:val="24"/>
+        </w:rPr>
+        <w:t xml:space="preserve"> </w:t>
+      </w:r>
+      <w:proofErr w:type="spellStart"/>
+      <w:r>
+        <w:rPr>
+          <w:sz w:val="24"/>
+          <w:szCs w:val="24"/>
+        </w:rPr>
+        <w:t>key</w:t>
+      </w:r>
+      <w:proofErr w:type="spellEnd"/>
+      <w:r>
+        <w:rPr>
+          <w:sz w:val="24"/>
+          <w:szCs w:val="24"/>
+        </w:rPr>
+        <w:t xml:space="preserve"> caso formos utilizar em outras tabelas ou realizar uma consulta.</w:t>
+      </w:r>
+    </w:p>
+    <w:p>
+      <w:pPr>
+        <w:rPr>
+          <w:rFonts w:cstheme="minorHAnsi"/>
+          <w:sz w:val="24"/>
+          <w:szCs w:val="24"/>
+        </w:rPr>
+      </w:pPr>
+      <w:r>
+        <w:rPr>
+          <w:rFonts w:cstheme="minorHAnsi"/>
+          <w:b/>
+          <w:bCs/>
+          <w:sz w:val="24"/>
+          <w:szCs w:val="24"/>
+        </w:rPr>
+        <w:t xml:space="preserve">nome </w:t>
+      </w:r>
+      <w:proofErr w:type="spellStart"/>
+      <w:r>
+        <w:rPr>
+          <w:rFonts w:cstheme="minorHAnsi"/>
+          <w:b/>
+          <w:bCs/>
+          <w:sz w:val="24"/>
+          <w:szCs w:val="24"/>
+        </w:rPr>
+        <w:t>varchar</w:t>
+      </w:r>
+      <w:proofErr w:type="spellEnd"/>
+      <w:r>
+        <w:rPr>
+          <w:rFonts w:cstheme="minorHAnsi"/>
+          <w:b/>
+          <w:bCs/>
+          <w:sz w:val="24"/>
+          <w:szCs w:val="24"/>
+        </w:rPr>
+        <w:t xml:space="preserve"> (255)</w:t>
       </w:r>
       <w:r>
         <w:rPr>
@@ -1098,29 +2216,64 @@
       </w:r>
       <w:r>
         <w:rPr>
-          <w:sz w:val="24"/>
-          <w:szCs w:val="24"/>
-        </w:rPr>
-        <w:t>Campo escolhido para identificação da primary key caso formos utilizar em outras tabelas ou realizar uma consulta.</w:t>
-      </w:r>
-    </w:p>
-    <w:p>
-      <w:pPr>
-        <w:rPr>
-          <w:rFonts w:cstheme="minorHAnsi"/>
-          <w:sz w:val="24"/>
-          <w:szCs w:val="24"/>
-        </w:rPr>
-      </w:pPr>
-      <w:r>
-        <w:rPr>
-          <w:rFonts w:cstheme="minorHAnsi"/>
-          <w:b/>
-          <w:bCs/>
-          <w:sz w:val="24"/>
-          <w:szCs w:val="24"/>
-        </w:rPr>
-        <w:t>nome varchar (255)</w:t>
+          <w:rFonts w:cstheme="minorHAnsi"/>
+          <w:sz w:val="24"/>
+          <w:szCs w:val="24"/>
+        </w:rPr>
+        <w:t>Nesse campo, há a identificação do produto, seu nome.</w:t>
+      </w:r>
+    </w:p>
+    <w:p>
+      <w:pPr>
+        <w:rPr>
+          <w:rFonts w:cstheme="minorHAnsi"/>
+          <w:sz w:val="24"/>
+          <w:szCs w:val="24"/>
+        </w:rPr>
+      </w:pPr>
+      <w:proofErr w:type="spellStart"/>
+      <w:r>
+        <w:rPr>
+          <w:rFonts w:cstheme="minorHAnsi"/>
+          <w:b/>
+          <w:bCs/>
+          <w:sz w:val="24"/>
+          <w:szCs w:val="24"/>
+        </w:rPr>
+        <w:t>descricao</w:t>
+      </w:r>
+      <w:proofErr w:type="spellEnd"/>
+      <w:r>
+        <w:rPr>
+          <w:rFonts w:cstheme="minorHAnsi"/>
+          <w:b/>
+          <w:bCs/>
+          <w:sz w:val="24"/>
+          <w:szCs w:val="24"/>
+        </w:rPr>
+        <w:t xml:space="preserve"> </w:t>
+      </w:r>
+      <w:proofErr w:type="spellStart"/>
+      <w:r>
+        <w:rPr>
+          <w:rFonts w:cstheme="minorHAnsi"/>
+          <w:b/>
+          <w:bCs/>
+          <w:sz w:val="24"/>
+          <w:szCs w:val="24"/>
+        </w:rPr>
+        <w:t>varchar</w:t>
+      </w:r>
+      <w:proofErr w:type="spellEnd"/>
+      <w:r>
+        <w:rPr>
+          <w:rFonts w:cstheme="minorHAnsi"/>
+          <w:b/>
+          <w:bCs/>
+          <w:sz w:val="24"/>
+          <w:szCs w:val="24"/>
+        </w:rPr>
+        <w:t xml:space="preserve"> (255)</w:t>
       </w:r>
       <w:r>
         <w:rPr>
@@ -1138,26 +2291,48 @@
           <w:sz w:val="24"/>
           <w:szCs w:val="24"/>
         </w:rPr>
-        <w:t>Nesse campo, há a identificação do produto, seu nome.</w:t>
-      </w:r>
-    </w:p>
-    <w:p>
-      <w:pPr>
-        <w:rPr>
-          <w:rFonts w:cstheme="minorHAnsi"/>
-          <w:sz w:val="24"/>
-          <w:szCs w:val="24"/>
-        </w:rPr>
-      </w:pPr>
-      <w:r>
-        <w:rPr>
-          <w:rFonts w:cstheme="minorHAnsi"/>
-          <w:b/>
-          <w:bCs/>
-          <w:sz w:val="24"/>
-          <w:szCs w:val="24"/>
-        </w:rPr>
-        <w:t>descricao varchar (255)</w:t>
+        <w:t xml:space="preserve">Descrição, atributos e características do produto bem como a sua usabilidade. </w:t>
+      </w:r>
+    </w:p>
+    <w:p>
+      <w:pPr>
+        <w:rPr>
+          <w:rFonts w:cstheme="minorHAnsi"/>
+          <w:sz w:val="24"/>
+          <w:szCs w:val="24"/>
+        </w:rPr>
+      </w:pPr>
+      <w:r>
+        <w:rPr>
+          <w:rFonts w:cstheme="minorHAnsi"/>
+          <w:b/>
+          <w:bCs/>
+          <w:sz w:val="24"/>
+          <w:szCs w:val="24"/>
+        </w:rPr>
+        <w:t xml:space="preserve">marca </w:t>
+      </w:r>
+      <w:proofErr w:type="spellStart"/>
+      <w:r>
+        <w:rPr>
+          <w:rFonts w:cstheme="minorHAnsi"/>
+          <w:b/>
+          <w:bCs/>
+          <w:sz w:val="24"/>
+          <w:szCs w:val="24"/>
+        </w:rPr>
+        <w:t>varchar</w:t>
+      </w:r>
+      <w:proofErr w:type="spellEnd"/>
+      <w:r>
+        <w:rPr>
+          <w:rFonts w:cstheme="minorHAnsi"/>
+          <w:b/>
+          <w:bCs/>
+          <w:sz w:val="24"/>
+          <w:szCs w:val="24"/>
+        </w:rPr>
+        <w:t xml:space="preserve"> (255)</w:t>
       </w:r>
       <w:r>
         <w:rPr>
@@ -1175,26 +2350,38 @@
           <w:sz w:val="24"/>
           <w:szCs w:val="24"/>
         </w:rPr>
-        <w:t xml:space="preserve">Descrição, atributos e características do produto bem como a sua usabilidade. </w:t>
-      </w:r>
-    </w:p>
-    <w:p>
-      <w:pPr>
-        <w:rPr>
-          <w:rFonts w:cstheme="minorHAnsi"/>
-          <w:sz w:val="24"/>
-          <w:szCs w:val="24"/>
-        </w:rPr>
-      </w:pPr>
-      <w:r>
-        <w:rPr>
-          <w:rFonts w:cstheme="minorHAnsi"/>
-          <w:b/>
-          <w:bCs/>
-          <w:sz w:val="24"/>
-          <w:szCs w:val="24"/>
-        </w:rPr>
-        <w:t>marca varchar (255)</w:t>
+        <w:t>Marca do produto.</w:t>
+      </w:r>
+    </w:p>
+    <w:p>
+      <w:pPr>
+        <w:rPr>
+          <w:rFonts w:cstheme="minorHAnsi"/>
+          <w:sz w:val="24"/>
+          <w:szCs w:val="24"/>
+        </w:rPr>
+      </w:pPr>
+      <w:proofErr w:type="spellStart"/>
+      <w:r>
+        <w:rPr>
+          <w:rFonts w:cstheme="minorHAnsi"/>
+          <w:b/>
+          <w:bCs/>
+          <w:sz w:val="24"/>
+          <w:szCs w:val="24"/>
+        </w:rPr>
+        <w:t>preco</w:t>
+      </w:r>
+      <w:proofErr w:type="spellEnd"/>
+      <w:r>
+        <w:rPr>
+          <w:rFonts w:cstheme="minorHAnsi"/>
+          <w:b/>
+          <w:bCs/>
+          <w:sz w:val="24"/>
+          <w:szCs w:val="24"/>
+        </w:rPr>
+        <w:t xml:space="preserve"> decimal (20,2)</w:t>
       </w:r>
       <w:r>
         <w:rPr>
@@ -1212,27 +2399,51 @@
           <w:sz w:val="24"/>
           <w:szCs w:val="24"/>
         </w:rPr>
-        <w:t>Marca do produto.</w:t>
-      </w:r>
-    </w:p>
-    <w:p>
-      <w:pPr>
-        <w:rPr>
-          <w:rFonts w:cstheme="minorHAnsi"/>
-          <w:sz w:val="24"/>
-          <w:szCs w:val="24"/>
-        </w:rPr>
-      </w:pPr>
-      <w:r>
-        <w:rPr>
-          <w:rFonts w:cstheme="minorHAnsi"/>
-          <w:b/>
-          <w:bCs/>
-          <w:sz w:val="24"/>
-          <w:szCs w:val="24"/>
-        </w:rPr>
-        <w:t>preco decimal (20,2)</w:t>
-      </w:r>
+        <w:t>Valor do produto.</w:t>
+      </w:r>
+    </w:p>
+    <w:p>
+      <w:pPr>
+        <w:rPr>
+          <w:rFonts w:cstheme="minorHAnsi"/>
+          <w:sz w:val="24"/>
+          <w:szCs w:val="24"/>
+        </w:rPr>
+      </w:pPr>
+      <w:proofErr w:type="spellStart"/>
+      <w:r>
+        <w:rPr>
+          <w:rFonts w:cstheme="minorHAnsi"/>
+          <w:b/>
+          <w:bCs/>
+          <w:sz w:val="24"/>
+          <w:szCs w:val="24"/>
+        </w:rPr>
+        <w:t>fk_categoria</w:t>
+      </w:r>
+      <w:proofErr w:type="spellEnd"/>
+      <w:r>
+        <w:rPr>
+          <w:rFonts w:cstheme="minorHAnsi"/>
+          <w:b/>
+          <w:bCs/>
+          <w:sz w:val="24"/>
+          <w:szCs w:val="24"/>
+        </w:rPr>
+        <w:t xml:space="preserve"> </w:t>
+      </w:r>
+      <w:proofErr w:type="spellStart"/>
+      <w:r>
+        <w:rPr>
+          <w:rFonts w:cstheme="minorHAnsi"/>
+          <w:b/>
+          <w:bCs/>
+          <w:sz w:val="24"/>
+          <w:szCs w:val="24"/>
+        </w:rPr>
+        <w:t>bigint</w:t>
+      </w:r>
+      <w:proofErr w:type="spellEnd"/>
       <w:r>
         <w:rPr>
           <w:rFonts w:cstheme="minorHAnsi"/>
@@ -1249,26 +2460,148 @@
           <w:sz w:val="24"/>
           <w:szCs w:val="24"/>
         </w:rPr>
-        <w:t>Valor do produto.</w:t>
-      </w:r>
-    </w:p>
-    <w:p>
-      <w:pPr>
-        <w:rPr>
-          <w:rFonts w:cstheme="minorHAnsi"/>
-          <w:sz w:val="24"/>
-          <w:szCs w:val="24"/>
-        </w:rPr>
-      </w:pPr>
-      <w:r>
-        <w:rPr>
-          <w:rFonts w:cstheme="minorHAnsi"/>
-          <w:b/>
-          <w:bCs/>
-          <w:sz w:val="24"/>
-          <w:szCs w:val="24"/>
-        </w:rPr>
-        <w:t>fk_categoria bigint</w:t>
+        <w:t>Criação de uma chave estrangeira.</w:t>
+      </w:r>
+    </w:p>
+    <w:p>
+      <w:pPr>
+        <w:rPr>
+          <w:rFonts w:cstheme="minorHAnsi"/>
+          <w:sz w:val="24"/>
+          <w:szCs w:val="24"/>
+        </w:rPr>
+      </w:pPr>
+      <w:proofErr w:type="spellStart"/>
+      <w:r>
+        <w:rPr>
+          <w:rFonts w:cstheme="minorHAnsi"/>
+          <w:b/>
+          <w:bCs/>
+          <w:sz w:val="24"/>
+          <w:szCs w:val="24"/>
+        </w:rPr>
+        <w:t>foreign</w:t>
+      </w:r>
+      <w:proofErr w:type="spellEnd"/>
+      <w:r>
+        <w:rPr>
+          <w:rFonts w:cstheme="minorHAnsi"/>
+          <w:b/>
+          <w:bCs/>
+          <w:sz w:val="24"/>
+          <w:szCs w:val="24"/>
+        </w:rPr>
+        <w:t xml:space="preserve"> </w:t>
+      </w:r>
+      <w:proofErr w:type="spellStart"/>
+      <w:r>
+        <w:rPr>
+          <w:rFonts w:cstheme="minorHAnsi"/>
+          <w:b/>
+          <w:bCs/>
+          <w:sz w:val="24"/>
+          <w:szCs w:val="24"/>
+        </w:rPr>
+        <w:t>key</w:t>
+      </w:r>
+      <w:proofErr w:type="spellEnd"/>
+      <w:r>
+        <w:rPr>
+          <w:rFonts w:cstheme="minorHAnsi"/>
+          <w:b/>
+          <w:bCs/>
+          <w:sz w:val="24"/>
+          <w:szCs w:val="24"/>
+        </w:rPr>
+        <w:t xml:space="preserve"> (</w:t>
+      </w:r>
+      <w:proofErr w:type="spellStart"/>
+      <w:r>
+        <w:rPr>
+          <w:rFonts w:cstheme="minorHAnsi"/>
+          <w:b/>
+          <w:bCs/>
+          <w:sz w:val="24"/>
+          <w:szCs w:val="24"/>
+        </w:rPr>
+        <w:t>fk_categoria</w:t>
+      </w:r>
+      <w:proofErr w:type="spellEnd"/>
+      <w:r>
+        <w:rPr>
+          <w:rFonts w:cstheme="minorHAnsi"/>
+          <w:b/>
+          <w:bCs/>
+          <w:sz w:val="24"/>
+          <w:szCs w:val="24"/>
+        </w:rPr>
+        <w:t xml:space="preserve">) </w:t>
+      </w:r>
+      <w:proofErr w:type="spellStart"/>
+      <w:r>
+        <w:rPr>
+          <w:rFonts w:cstheme="minorHAnsi"/>
+          <w:b/>
+          <w:bCs/>
+          <w:sz w:val="24"/>
+          <w:szCs w:val="24"/>
+        </w:rPr>
+        <w:t>references</w:t>
+      </w:r>
+      <w:proofErr w:type="spellEnd"/>
+      <w:r>
+        <w:rPr>
+          <w:rFonts w:cstheme="minorHAnsi"/>
+          <w:b/>
+          <w:bCs/>
+          <w:sz w:val="24"/>
+          <w:szCs w:val="24"/>
+        </w:rPr>
+        <w:t xml:space="preserve"> </w:t>
+      </w:r>
+      <w:proofErr w:type="spellStart"/>
+      <w:r>
+        <w:rPr>
+          <w:rFonts w:cstheme="minorHAnsi"/>
+          <w:b/>
+          <w:bCs/>
+          <w:sz w:val="24"/>
+          <w:szCs w:val="24"/>
+        </w:rPr>
+        <w:t>tb_categoria</w:t>
+      </w:r>
+      <w:proofErr w:type="spellEnd"/>
+      <w:r>
+        <w:rPr>
+          <w:rFonts w:cstheme="minorHAnsi"/>
+          <w:b/>
+          <w:bCs/>
+          <w:sz w:val="24"/>
+          <w:szCs w:val="24"/>
+        </w:rPr>
+        <w:t xml:space="preserve"> (</w:t>
+      </w:r>
+      <w:proofErr w:type="spellStart"/>
+      <w:r>
+        <w:rPr>
+          <w:rFonts w:cstheme="minorHAnsi"/>
+          <w:b/>
+          <w:bCs/>
+          <w:sz w:val="24"/>
+          <w:szCs w:val="24"/>
+        </w:rPr>
+        <w:t>id_categoria</w:t>
+      </w:r>
+      <w:proofErr w:type="spellEnd"/>
+      <w:r>
+        <w:rPr>
+          <w:rFonts w:cstheme="minorHAnsi"/>
+          <w:b/>
+          <w:bCs/>
+          <w:sz w:val="24"/>
+          <w:szCs w:val="24"/>
+        </w:rPr>
+        <w:t>)</w:t>
       </w:r>
       <w:r>
         <w:rPr>
@@ -1286,44 +2619,25 @@
           <w:sz w:val="24"/>
           <w:szCs w:val="24"/>
         </w:rPr>
-        <w:t>Criação de uma chave estrangeira.</w:t>
-      </w:r>
-    </w:p>
-    <w:p>
-      <w:pPr>
-        <w:rPr>
-          <w:rFonts w:cstheme="minorHAnsi"/>
-          <w:sz w:val="24"/>
-          <w:szCs w:val="24"/>
-        </w:rPr>
-      </w:pPr>
-      <w:r>
-        <w:rPr>
-          <w:rFonts w:cstheme="minorHAnsi"/>
-          <w:b/>
-          <w:bCs/>
-          <w:sz w:val="24"/>
-          <w:szCs w:val="24"/>
-        </w:rPr>
-        <w:t>foreign key (fk_categoria) references tb_categoria (id_categoria)</w:t>
-      </w:r>
-      <w:r>
-        <w:rPr>
-          <w:rFonts w:cstheme="minorHAnsi"/>
-          <w:b/>
-          <w:bCs/>
-          <w:sz w:val="24"/>
-          <w:szCs w:val="24"/>
-        </w:rPr>
-        <w:t xml:space="preserve">: </w:t>
-      </w:r>
-      <w:r>
-        <w:rPr>
-          <w:rFonts w:cstheme="minorHAnsi"/>
-          <w:sz w:val="24"/>
-          <w:szCs w:val="24"/>
-        </w:rPr>
-        <w:t>Identificação da chave estrangeira bem como a referência de campo de tabela que ela usa, nesse caso usa a tabela tb_categoria no campo id.</w:t>
+        <w:t xml:space="preserve">Identificação da chave estrangeira bem como a referência de campo de tabela que ela usa, nesse caso usa a tabela </w:t>
+      </w:r>
+      <w:proofErr w:type="spellStart"/>
+      <w:r>
+        <w:rPr>
+          <w:rFonts w:cstheme="minorHAnsi"/>
+          <w:sz w:val="24"/>
+          <w:szCs w:val="24"/>
+        </w:rPr>
+        <w:t>tb_categoria</w:t>
+      </w:r>
+      <w:proofErr w:type="spellEnd"/>
+      <w:r>
+        <w:rPr>
+          <w:rFonts w:cstheme="minorHAnsi"/>
+          <w:sz w:val="24"/>
+          <w:szCs w:val="24"/>
+        </w:rPr>
+        <w:t xml:space="preserve"> no campo id.</w:t>
       </w:r>
     </w:p>
     <w:p>

</xml_diff>

<commit_message>
[Atualização do Relatório de Prototipação de Dados, Task 5] - [01/09/2021]
</commit_message>
<xml_diff>
--- a/Tasks/Relatorio_de_prototipacao_de_dados.docx
+++ b/Tasks/Relatorio_de_prototipacao_de_dados.docx
@@ -1780,9 +1780,12 @@
     </w:p>
     <w:p>
       <w:pPr>
-        <w:rPr>
-          <w:sz w:val="24"/>
-          <w:szCs w:val="24"/>
+        <w:jc w:val="center"/>
+        <w:rPr>
+          <w:rFonts w:ascii="Arial" w:cs="Arial" w:eastAsia="Arial" w:hAnsi="Arial"/>
+          <w:b w:val="1"/>
+          <w:sz w:val="32"/>
+          <w:szCs w:val="32"/>
         </w:rPr>
       </w:pPr>
       <w:r>
@@ -1793,6 +1796,388 @@
         </w:rPr>
         <w:tab/>
         <w:tab/>
+      </w:r>
+      <w:r>
+        <w:rPr>
+          <w:rtl w:val="0"/>
+        </w:rPr>
+      </w:r>
+    </w:p>
+    <w:p>
+      <w:pPr>
+        <w:jc w:val="center"/>
+        <w:rPr>
+          <w:rFonts w:ascii="Arial" w:cs="Arial" w:eastAsia="Arial" w:hAnsi="Arial"/>
+          <w:b w:val="1"/>
+          <w:sz w:val="32"/>
+          <w:szCs w:val="32"/>
+        </w:rPr>
+      </w:pPr>
+      <w:r>
+        <w:rPr>
+          <w:rtl w:val="0"/>
+        </w:rPr>
+      </w:r>
+    </w:p>
+    <w:p>
+      <w:pPr>
+        <w:jc w:val="center"/>
+        <w:rPr>
+          <w:rFonts w:ascii="Arial" w:cs="Arial" w:eastAsia="Arial" w:hAnsi="Arial"/>
+          <w:b w:val="1"/>
+          <w:sz w:val="32"/>
+          <w:szCs w:val="32"/>
+        </w:rPr>
+      </w:pPr>
+      <w:r>
+        <w:rPr>
+          <w:rtl w:val="0"/>
+        </w:rPr>
+      </w:r>
+    </w:p>
+    <w:p>
+      <w:pPr>
+        <w:jc w:val="center"/>
+        <w:rPr>
+          <w:rFonts w:ascii="Arial" w:cs="Arial" w:eastAsia="Arial" w:hAnsi="Arial"/>
+          <w:b w:val="1"/>
+          <w:sz w:val="32"/>
+          <w:szCs w:val="32"/>
+        </w:rPr>
+      </w:pPr>
+      <w:r>
+        <w:rPr>
+          <w:rFonts w:ascii="Arial" w:cs="Arial" w:eastAsia="Arial" w:hAnsi="Arial"/>
+          <w:b w:val="1"/>
+          <w:sz w:val="32"/>
+          <w:szCs w:val="32"/>
+          <w:rtl w:val="0"/>
+        </w:rPr>
+        <w:t xml:space="preserve">Documentação de Tasks do Projeto Integrador - Atualização 01/09/2021</w:t>
+      </w:r>
+    </w:p>
+    <w:p>
+      <w:pPr>
+        <w:jc w:val="center"/>
+        <w:rPr>
+          <w:rFonts w:ascii="Arial" w:cs="Arial" w:eastAsia="Arial" w:hAnsi="Arial"/>
+          <w:b w:val="1"/>
+          <w:sz w:val="32"/>
+          <w:szCs w:val="32"/>
+        </w:rPr>
+      </w:pPr>
+      <w:r>
+        <w:rPr>
+          <w:rtl w:val="0"/>
+        </w:rPr>
+      </w:r>
+    </w:p>
+    <w:p>
+      <w:pPr>
+        <w:jc w:val="center"/>
+        <w:rPr>
+          <w:rFonts w:ascii="Arial" w:cs="Arial" w:eastAsia="Arial" w:hAnsi="Arial"/>
+          <w:b w:val="1"/>
+          <w:sz w:val="32"/>
+          <w:szCs w:val="32"/>
+        </w:rPr>
+      </w:pPr>
+      <w:r>
+        <w:rPr>
+          <w:rtl w:val="0"/>
+        </w:rPr>
+      </w:r>
+    </w:p>
+    <w:p>
+      <w:pPr>
+        <w:jc w:val="right"/>
+        <w:rPr>
+          <w:rFonts w:ascii="Arial" w:cs="Arial" w:eastAsia="Arial" w:hAnsi="Arial"/>
+        </w:rPr>
+      </w:pPr>
+      <w:r>
+        <w:rPr>
+          <w:rtl w:val="0"/>
+        </w:rPr>
+      </w:r>
+    </w:p>
+    <w:p>
+      <w:pPr>
+        <w:jc w:val="right"/>
+        <w:rPr>
+          <w:rFonts w:ascii="Arial" w:cs="Arial" w:eastAsia="Arial" w:hAnsi="Arial"/>
+        </w:rPr>
+      </w:pPr>
+      <w:r>
+        <w:rPr>
+          <w:rFonts w:ascii="Arial" w:cs="Arial" w:eastAsia="Arial" w:hAnsi="Arial"/>
+          <w:rtl w:val="0"/>
+        </w:rPr>
+        <w:t xml:space="preserve">Adicionando a interface repository e a classe controller com seus métodos CRUD da Model Categoria.</w:t>
+      </w:r>
+      <w:r>
+        <w:rPr>
+          <w:rFonts w:ascii="Arial" w:cs="Arial" w:eastAsia="Arial" w:hAnsi="Arial"/>
+          <w:sz w:val="23"/>
+          <w:szCs w:val="23"/>
+          <w:rtl w:val="0"/>
+        </w:rPr>
+        <w:t xml:space="preserve"> Task 2</w:t>
+      </w:r>
+      <w:r>
+        <w:rPr>
+          <w:rFonts w:ascii="Arial" w:cs="Arial" w:eastAsia="Arial" w:hAnsi="Arial"/>
+          <w:rtl w:val="0"/>
+        </w:rPr>
+        <w:t xml:space="preserve"> do projeto integrador da Generation Brasil.</w:t>
+      </w:r>
+    </w:p>
+    <w:p>
+      <w:pPr>
+        <w:jc w:val="right"/>
+        <w:rPr>
+          <w:rFonts w:ascii="Arial" w:cs="Arial" w:eastAsia="Arial" w:hAnsi="Arial"/>
+        </w:rPr>
+      </w:pPr>
+      <w:r>
+        <w:rPr>
+          <w:rtl w:val="0"/>
+        </w:rPr>
+      </w:r>
+    </w:p>
+    <w:p>
+      <w:pPr>
+        <w:jc w:val="both"/>
+        <w:rPr>
+          <w:rFonts w:ascii="Arial" w:cs="Arial" w:eastAsia="Arial" w:hAnsi="Arial"/>
+        </w:rPr>
+      </w:pPr>
+      <w:r>
+        <w:rPr>
+          <w:rFonts w:ascii="Arial" w:cs="Arial" w:eastAsia="Arial" w:hAnsi="Arial"/>
+          <w:rtl w:val="0"/>
+        </w:rPr>
+        <w:t xml:space="preserve">Nessa fase do projeto, ficamos responsáveis pela criação da interface “repository” , para que dessa forma pudéssemos usar a biblioteca do JPA.</w:t>
+      </w:r>
+    </w:p>
+    <w:p>
+      <w:pPr>
+        <w:jc w:val="both"/>
+        <w:rPr>
+          <w:rFonts w:ascii="Arial" w:cs="Arial" w:eastAsia="Arial" w:hAnsi="Arial"/>
+        </w:rPr>
+      </w:pPr>
+      <w:r>
+        <w:rPr>
+          <w:rFonts w:ascii="Arial" w:cs="Arial" w:eastAsia="Arial" w:hAnsi="Arial"/>
+          <w:rtl w:val="0"/>
+        </w:rPr>
+        <w:t xml:space="preserve">Criamos também a classe “controller” e seus métodos (notações) base que serão documentados abaixo. Essa classe foi criada para a Model Categoria.</w:t>
+      </w:r>
+    </w:p>
+    <w:p>
+      <w:pPr>
+        <w:jc w:val="both"/>
+        <w:rPr>
+          <w:rFonts w:ascii="Arial" w:cs="Arial" w:eastAsia="Arial" w:hAnsi="Arial"/>
+        </w:rPr>
+      </w:pPr>
+      <w:r>
+        <w:rPr>
+          <w:rtl w:val="0"/>
+        </w:rPr>
+      </w:r>
+    </w:p>
+    <w:p>
+      <w:pPr>
+        <w:jc w:val="both"/>
+        <w:rPr>
+          <w:rFonts w:ascii="Arial" w:cs="Arial" w:eastAsia="Arial" w:hAnsi="Arial"/>
+        </w:rPr>
+      </w:pPr>
+      <w:r>
+        <w:rPr>
+          <w:rFonts w:ascii="Arial" w:cs="Arial" w:eastAsia="Arial" w:hAnsi="Arial"/>
+          <w:rtl w:val="0"/>
+        </w:rPr>
+        <w:t xml:space="preserve">Métodos (notações) da Classe “Controller” - Model Categoria</w:t>
+      </w:r>
+    </w:p>
+    <w:p>
+      <w:pPr>
+        <w:jc w:val="both"/>
+        <w:rPr>
+          <w:rFonts w:ascii="Arial" w:cs="Arial" w:eastAsia="Arial" w:hAnsi="Arial"/>
+        </w:rPr>
+      </w:pPr>
+      <w:r>
+        <w:rPr>
+          <w:rtl w:val="0"/>
+        </w:rPr>
+      </w:r>
+    </w:p>
+    <w:p>
+      <w:pPr>
+        <w:jc w:val="both"/>
+        <w:rPr>
+          <w:rFonts w:ascii="Arial" w:cs="Arial" w:eastAsia="Arial" w:hAnsi="Arial"/>
+        </w:rPr>
+      </w:pPr>
+      <w:r>
+        <w:rPr>
+          <w:rFonts w:ascii="Arial" w:cs="Arial" w:eastAsia="Arial" w:hAnsi="Arial"/>
+          <w:b w:val="1"/>
+          <w:rtl w:val="0"/>
+        </w:rPr>
+        <w:t xml:space="preserve">@GetMapping - </w:t>
+      </w:r>
+      <w:r>
+        <w:rPr>
+          <w:rFonts w:ascii="Arial" w:cs="Arial" w:eastAsia="Arial" w:hAnsi="Arial"/>
+          <w:rtl w:val="0"/>
+        </w:rPr>
+        <w:t xml:space="preserve">para encontrar todo o conteúdo da lista categoria. </w:t>
+      </w:r>
+    </w:p>
+    <w:p>
+      <w:pPr>
+        <w:jc w:val="both"/>
+        <w:rPr>
+          <w:rFonts w:ascii="Arial" w:cs="Arial" w:eastAsia="Arial" w:hAnsi="Arial"/>
+        </w:rPr>
+      </w:pPr>
+      <w:r>
+        <w:rPr>
+          <w:rFonts w:ascii="Arial" w:cs="Arial" w:eastAsia="Arial" w:hAnsi="Arial"/>
+          <w:b w:val="1"/>
+          <w:rtl w:val="0"/>
+        </w:rPr>
+        <w:t xml:space="preserve">@GetMapping(“id/{idCategoria}”) - </w:t>
+      </w:r>
+      <w:r>
+        <w:rPr>
+          <w:rFonts w:ascii="Arial" w:cs="Arial" w:eastAsia="Arial" w:hAnsi="Arial"/>
+          <w:rtl w:val="0"/>
+        </w:rPr>
+        <w:t xml:space="preserve">busca por id (pela identidade ou número da lista) na entidade de categorias.</w:t>
+      </w:r>
+    </w:p>
+    <w:p>
+      <w:pPr>
+        <w:jc w:val="both"/>
+        <w:rPr>
+          <w:rFonts w:ascii="Arial" w:cs="Arial" w:eastAsia="Arial" w:hAnsi="Arial"/>
+        </w:rPr>
+      </w:pPr>
+      <w:r>
+        <w:rPr>
+          <w:rFonts w:ascii="Arial" w:cs="Arial" w:eastAsia="Arial" w:hAnsi="Arial"/>
+          <w:b w:val="1"/>
+          <w:rtl w:val="0"/>
+        </w:rPr>
+        <w:t xml:space="preserve">@PostMapping("/novacategoria") - </w:t>
+      </w:r>
+      <w:r>
+        <w:rPr>
+          <w:rFonts w:ascii="Arial" w:cs="Arial" w:eastAsia="Arial" w:hAnsi="Arial"/>
+          <w:rtl w:val="0"/>
+        </w:rPr>
+        <w:t xml:space="preserve">criação de uma nova categoria no banco de dados.</w:t>
+      </w:r>
+    </w:p>
+    <w:p>
+      <w:pPr>
+        <w:jc w:val="both"/>
+        <w:rPr>
+          <w:rFonts w:ascii="Arial" w:cs="Arial" w:eastAsia="Arial" w:hAnsi="Arial"/>
+        </w:rPr>
+      </w:pPr>
+      <w:r>
+        <w:rPr>
+          <w:rFonts w:ascii="Arial" w:cs="Arial" w:eastAsia="Arial" w:hAnsi="Arial"/>
+          <w:b w:val="1"/>
+          <w:rtl w:val="0"/>
+        </w:rPr>
+        <w:t xml:space="preserve">@PutMapping("/atualizarcategoria") - </w:t>
+      </w:r>
+      <w:r>
+        <w:rPr>
+          <w:rFonts w:ascii="Arial" w:cs="Arial" w:eastAsia="Arial" w:hAnsi="Arial"/>
+          <w:rtl w:val="0"/>
+        </w:rPr>
+        <w:t xml:space="preserve">atualização de informações no banco na base categoria.</w:t>
+      </w:r>
+    </w:p>
+    <w:p>
+      <w:pPr>
+        <w:jc w:val="both"/>
+        <w:rPr>
+          <w:rFonts w:ascii="Arial" w:cs="Arial" w:eastAsia="Arial" w:hAnsi="Arial"/>
+          <w:sz w:val="26"/>
+          <w:szCs w:val="26"/>
+        </w:rPr>
+      </w:pPr>
+      <w:r>
+        <w:rPr>
+          <w:rFonts w:ascii="Arial" w:cs="Arial" w:eastAsia="Arial" w:hAnsi="Arial"/>
+          <w:b w:val="1"/>
+          <w:rtl w:val="0"/>
+        </w:rPr>
+        <w:t xml:space="preserve">@DeleteMapping("/deletar/{idCategoria}") - </w:t>
+      </w:r>
+      <w:r>
+        <w:rPr>
+          <w:rFonts w:ascii="Arial" w:cs="Arial" w:eastAsia="Arial" w:hAnsi="Arial"/>
+          <w:rtl w:val="0"/>
+        </w:rPr>
+        <w:t xml:space="preserve">exclusão de um dado da tabela pelo id, nesta notação ainda há alterações a serem feitas, para uma melhor rentabilidade do código.</w:t>
+      </w:r>
+      <w:r>
+        <w:rPr>
+          <w:rtl w:val="0"/>
+        </w:rPr>
+      </w:r>
+    </w:p>
+    <w:p>
+      <w:pPr>
+        <w:jc w:val="both"/>
+        <w:rPr>
+          <w:rFonts w:ascii="Arial" w:cs="Arial" w:eastAsia="Arial" w:hAnsi="Arial"/>
+        </w:rPr>
+      </w:pPr>
+      <w:r>
+        <w:rPr>
+          <w:rtl w:val="0"/>
+        </w:rPr>
+      </w:r>
+    </w:p>
+    <w:p>
+      <w:pPr>
+        <w:jc w:val="both"/>
+        <w:rPr>
+          <w:rFonts w:ascii="Arial" w:cs="Arial" w:eastAsia="Arial" w:hAnsi="Arial"/>
+        </w:rPr>
+      </w:pPr>
+      <w:r>
+        <w:rPr>
+          <w:rtl w:val="0"/>
+        </w:rPr>
+      </w:r>
+    </w:p>
+    <w:p>
+      <w:pPr>
+        <w:jc w:val="center"/>
+        <w:rPr>
+          <w:rFonts w:ascii="Arial" w:cs="Arial" w:eastAsia="Arial" w:hAnsi="Arial"/>
+          <w:b w:val="1"/>
+          <w:sz w:val="32"/>
+          <w:szCs w:val="32"/>
+        </w:rPr>
+      </w:pPr>
+      <w:r>
+        <w:rPr>
+          <w:rtl w:val="0"/>
+        </w:rPr>
       </w:r>
     </w:p>
     <w:sectPr>
@@ -2293,7 +2678,7 @@
 
 <file path=customXML/item1.xml><?xml version="1.0" encoding="utf-8"?>
 <go:gDocsCustomXmlDataStorage xmlns:go="http://customooxmlschemas.google.com/" xmlns:r="http://schemas.openxmlformats.org/officeDocument/2006/relationships">
-  <go:docsCustomData xmlns:go="http://customooxmlschemas.google.com/" roundtripDataSignature="AMtx7mjOhaRpzhTrPPtFvIC4n0J9e0QIZQ==">AMUW2mXWTk+8BpeBWE8qx8E8pfeRXF21zit+WgEDbCI2w/vBjUGPQc7+WJONkjuC0R4rwYC3bi4t9kab8LQDaXekC7EH+pks0ayc06/qr+cWhwtKy8IkUyA=</go:docsCustomData>
+  <go:docsCustomData xmlns:go="http://customooxmlschemas.google.com/" roundtripDataSignature="AMtx7mjOhaRpzhTrPPtFvIC4n0J9e0QIZQ==">AMUW2mVQaV1BlNpQkCATLq903AWH/UCMIUwyr5A3RhQSH6uAfHk4UFMTXElPuE1VPSuE3JLyd7u3iayGPCBHHDRPQXeNn4SxJXAgC/im56YUn+fzztOg2kU=</go:docsCustomData>
 </go:gDocsCustomXmlDataStorage>
 </file>
 

</xml_diff>